<commit_message>
added test for get book
</commit_message>
<xml_diff>
--- a/Documentation/TestPlan.docx
+++ b/Documentation/TestPlan.docx
@@ -20,7 +20,19 @@
     </w:p>
     <w:p>
       <w:r>
-        <w:t>The objectives for the tests in this stage of the development process are threefold. One is to prepare manual tests for the most important parts of the functionality, to make sure that not only the technical aspects of the system is on par, but that it is also usable from the client side. Two is to implement unit tests for both one of the implemented functions, to continuously check that I don't break what's working as I go forth, and for the next planned function, bring the function to add a book to the library. The third is to write API tests to check that everything will work as intended going forward.</w:t>
+        <w:t xml:space="preserve">The objectives for the tests in this stage of the development process are threefold. One is to prepare manual tests for the most important parts of the functionality, to make sure that not only the technical aspects of the system is on par, but that it is also usable from the client side. Two is to implement unit tests for both one of the implemented functions, to continuously check that I don't break what's working as I go forth, and for </w:t>
+      </w:r>
+      <w:r>
+        <w:t xml:space="preserve">one of </w:t>
+      </w:r>
+      <w:r>
+        <w:t>the next planned function</w:t>
+      </w:r>
+      <w:r>
+        <w:t xml:space="preserve">s, being the functionality to get a specific book rather than a list of all. </w:t>
+      </w:r>
+      <w:r>
+        <w:t>The third is to write API tests to check that everything will work as intended going forward.</w:t>
       </w:r>
     </w:p>
     <w:p>
@@ -63,16 +75,7 @@
     </w:p>
     <w:p>
       <w:r>
-        <w:t xml:space="preserve">Test </w:t>
-      </w:r>
-      <w:r>
-        <w:t>ID: MT</w:t>
-      </w:r>
-      <w:r>
-        <w:t>5.1</w:t>
-      </w:r>
-      <w:r>
-        <w:t xml:space="preserve">. </w:t>
+        <w:t xml:space="preserve">Test ID: MT5.1. </w:t>
       </w:r>
       <w:r>
         <w:t>Add new book</w:t>
@@ -109,8 +112,6 @@
       <w:r>
         <w:t xml:space="preserve">Prerequisites: Server up and running. </w:t>
       </w:r>
-      <w:bookmarkStart w:id="0" w:name="_GoBack"/>
-      <w:bookmarkEnd w:id="0"/>
     </w:p>
     <w:p>
       <w:r>
@@ -171,15 +172,13 @@
         <w:t xml:space="preserve"> in</w:t>
       </w:r>
       <w:r>
-        <w:t xml:space="preserve"> “The </w:t>
-      </w:r>
-      <w:proofErr w:type="spellStart"/>
-      <w:r>
-        <w:t>GraveYard</w:t>
-      </w:r>
-      <w:proofErr w:type="spellEnd"/>
-      <w:r>
-        <w:t xml:space="preserve"> Book” in Title field</w:t>
+        <w:t xml:space="preserve"> “The Grave</w:t>
+      </w:r>
+      <w:r>
+        <w:t>y</w:t>
+      </w:r>
+      <w:r>
+        <w:t>ard Book” in Title field</w:t>
       </w:r>
     </w:p>
     <w:p>
@@ -1176,19 +1175,40 @@
     <w:p/>
     <w:p>
       <w:r>
-        <w:t xml:space="preserve">Unit test #1: Get books method, being a more important method than the delete method of the ones already implemented as you generally want to find a book in the system before deleting it. First test: Check that list books returns a list of objects. </w:t>
+        <w:t>Unit test #1: Get books method, being a more important method than the delete method of the ones already implemented as you generally want to find a book in the system before deleting it. First test: Check that list books returns a</w:t>
+      </w:r>
+      <w:r>
+        <w:t>n array</w:t>
+      </w:r>
+      <w:r>
+        <w:t xml:space="preserve">. </w:t>
       </w:r>
     </w:p>
     <w:p/>
     <w:p>
       <w:r>
-        <w:t xml:space="preserve">Unit test # 2: Get books method. Check that every object in the list return is a book object, and nothing else, to make sure there is no unnecessary data cluttering the database. </w:t>
+        <w:t xml:space="preserve">Unit test # 2: Get books method. Check that every object in the list return is </w:t>
+      </w:r>
+      <w:r>
+        <w:t>an object with an ID</w:t>
+      </w:r>
+      <w:r>
+        <w:t xml:space="preserve"> </w:t>
       </w:r>
     </w:p>
     <w:p/>
     <w:p>
       <w:r>
-        <w:t>Unit test #3: Add book, being the next method to implement. Test that Add book returns a book JSON object.</w:t>
+        <w:t xml:space="preserve">Unit test #3: </w:t>
+      </w:r>
+      <w:r>
+        <w:t>Get</w:t>
+      </w:r>
+      <w:r>
+        <w:t xml:space="preserve"> book, being the next method to implement. </w:t>
+      </w:r>
+      <w:r>
+        <w:t xml:space="preserve">Test that Get Book returns an object with an ID. </w:t>
       </w:r>
     </w:p>
     <w:p/>
@@ -1202,7 +1222,65 @@
     </w:p>
     <w:p>
       <w:r>
-        <w:t xml:space="preserve">Delete book test, test with existing book ID, and erroneous book ID. </w:t>
+        <w:t>Delete book test, test with existing book ID, and erroneous book ID.</w:t>
+      </w:r>
+    </w:p>
+    <w:p>
+      <w:r>
+        <w:br w:type="page"/>
+      </w:r>
+    </w:p>
+    <w:p>
+      <w:r>
+        <w:lastRenderedPageBreak/>
+        <w:t>Screenshot showing the two passing and one failing unit tests.</w:t>
+      </w:r>
+      <w:bookmarkStart w:id="0" w:name="_GoBack"/>
+      <w:bookmarkEnd w:id="0"/>
+    </w:p>
+    <w:p>
+      <w:r>
+        <w:rPr>
+          <w:noProof/>
+        </w:rPr>
+        <w:drawing>
+          <wp:inline distT="0" distB="0" distL="0" distR="0" wp14:anchorId="33BA50F5" wp14:editId="356B9620">
+            <wp:extent cx="5731510" cy="6447790"/>
+            <wp:effectExtent l="0" t="0" r="2540" b="0"/>
+            <wp:docPr id="1" name="Bildobjekt 1"/>
+            <wp:cNvGraphicFramePr>
+              <a:graphicFrameLocks xmlns:a="http://schemas.openxmlformats.org/drawingml/2006/main" noChangeAspect="1"/>
+            </wp:cNvGraphicFramePr>
+            <a:graphic xmlns:a="http://schemas.openxmlformats.org/drawingml/2006/main">
+              <a:graphicData uri="http://schemas.openxmlformats.org/drawingml/2006/picture">
+                <pic:pic xmlns:pic="http://schemas.openxmlformats.org/drawingml/2006/picture">
+                  <pic:nvPicPr>
+                    <pic:cNvPr id="1" name=""/>
+                    <pic:cNvPicPr/>
+                  </pic:nvPicPr>
+                  <pic:blipFill>
+                    <a:blip r:embed="rId5"/>
+                    <a:stretch>
+                      <a:fillRect/>
+                    </a:stretch>
+                  </pic:blipFill>
+                  <pic:spPr>
+                    <a:xfrm>
+                      <a:off x="0" y="0"/>
+                      <a:ext cx="5731510" cy="6447790"/>
+                    </a:xfrm>
+                    <a:prstGeom prst="rect">
+                      <a:avLst/>
+                    </a:prstGeom>
+                  </pic:spPr>
+                </pic:pic>
+              </a:graphicData>
+            </a:graphic>
+          </wp:inline>
+        </w:drawing>
+      </w:r>
+      <w:r>
+        <w:t xml:space="preserve"> </w:t>
       </w:r>
     </w:p>
     <w:sectPr>

</xml_diff>

<commit_message>
updated manual test cases
</commit_message>
<xml_diff>
--- a/Documentation/TestPlan.docx
+++ b/Documentation/TestPlan.docx
@@ -234,191 +234,59 @@
       </w:r>
     </w:p>
     <w:p>
-      <w:r>
-        <w:rPr>
-          <w:noProof/>
-          <w:color w:val="000000" w:themeColor="text1"/>
-        </w:rPr>
-        <mc:AlternateContent>
-          <mc:Choice Requires="wps">
-            <w:drawing>
-              <wp:anchor distT="0" distB="0" distL="114300" distR="114300" simplePos="0" relativeHeight="251658240" behindDoc="1" locked="0" layoutInCell="1" allowOverlap="1" wp14:anchorId="196CDF4D" wp14:editId="6D6E1AFA">
-                <wp:simplePos x="0" y="0"/>
-                <wp:positionH relativeFrom="column">
-                  <wp:posOffset>0</wp:posOffset>
-                </wp:positionH>
-                <wp:positionV relativeFrom="paragraph">
-                  <wp:posOffset>-3810</wp:posOffset>
-                </wp:positionV>
-                <wp:extent cx="190500" cy="190500"/>
-                <wp:effectExtent l="0" t="0" r="19050" b="19050"/>
-                <wp:wrapTight wrapText="bothSides">
-                  <wp:wrapPolygon edited="0">
-                    <wp:start x="0" y="0"/>
-                    <wp:lineTo x="0" y="21600"/>
-                    <wp:lineTo x="21600" y="21600"/>
-                    <wp:lineTo x="21600" y="0"/>
-                    <wp:lineTo x="0" y="0"/>
-                  </wp:wrapPolygon>
-                </wp:wrapTight>
-                <wp:docPr id="2" name="Bildruta 2"/>
-                <wp:cNvGraphicFramePr/>
-                <a:graphic xmlns:a="http://schemas.openxmlformats.org/drawingml/2006/main">
-                  <a:graphicData uri="http://schemas.microsoft.com/office/word/2010/wordprocessingShape">
-                    <wps:wsp>
-                      <wps:cNvSpPr/>
-                      <wps:spPr>
-                        <a:xfrm>
-                          <a:off x="0" y="0"/>
-                          <a:ext cx="190500" cy="190500"/>
-                        </a:xfrm>
-                        <a:prstGeom prst="frame">
-                          <a:avLst/>
-                        </a:prstGeom>
-                        <a:solidFill>
-                          <a:schemeClr val="tx1"/>
-                        </a:solidFill>
-                        <a:ln>
-                          <a:solidFill>
-                            <a:schemeClr val="tx1"/>
-                          </a:solidFill>
-                        </a:ln>
-                      </wps:spPr>
-                      <wps:style>
-                        <a:lnRef idx="2">
-                          <a:schemeClr val="accent1">
-                            <a:shade val="50000"/>
-                          </a:schemeClr>
-                        </a:lnRef>
-                        <a:fillRef idx="1">
-                          <a:schemeClr val="accent1"/>
-                        </a:fillRef>
-                        <a:effectRef idx="0">
-                          <a:schemeClr val="accent1"/>
-                        </a:effectRef>
-                        <a:fontRef idx="minor">
-                          <a:schemeClr val="lt1"/>
-                        </a:fontRef>
-                      </wps:style>
-                      <wps:bodyPr rot="0" spcFirstLastPara="0" vertOverflow="overflow" horzOverflow="overflow" vert="horz" wrap="square" lIns="91440" tIns="45720" rIns="91440" bIns="45720" numCol="1" spcCol="0" rtlCol="0" fromWordArt="0" anchor="ctr" anchorCtr="0" forceAA="0" compatLnSpc="1">
-                        <a:prstTxWarp prst="textNoShape">
-                          <a:avLst/>
-                        </a:prstTxWarp>
-                        <a:noAutofit/>
-                      </wps:bodyPr>
-                    </wps:wsp>
-                  </a:graphicData>
-                </a:graphic>
-              </wp:anchor>
-            </w:drawing>
-          </mc:Choice>
-          <mc:Fallback>
-            <w:pict>
-              <v:shape w14:anchorId="119A13ED" id="Bildruta 2" o:spid="_x0000_s1026" style="position:absolute;margin-left:0;margin-top:-.3pt;width:15pt;height:15pt;z-index:-251658240;visibility:visible;mso-wrap-style:square;mso-wrap-distance-left:9pt;mso-wrap-distance-top:0;mso-wrap-distance-right:9pt;mso-wrap-distance-bottom:0;mso-position-horizontal:absolute;mso-position-horizontal-relative:text;mso-position-vertical:absolute;mso-position-vertical-relative:text;v-text-anchor:middle" coordsize="190500,190500" o:gfxdata="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" path="m,l190500,r,190500l,190500,,xm23813,23813r,142875l166688,166688r,-142875l23813,23813xe" fillcolor="black [3213]" strokecolor="black [3213]" strokeweight="1pt">
-                <v:stroke joinstyle="miter"/>
-                <v:path arrowok="t" o:connecttype="custom" o:connectlocs="0,0;190500,0;190500,190500;0,190500;0,0;23813,23813;23813,166688;166688,166688;166688,23813;23813,23813" o:connectangles="0,0,0,0,0,0,0,0,0,0"/>
-                <w10:wrap type="tight"/>
-              </v:shape>
-            </w:pict>
-          </mc:Fallback>
-        </mc:AlternateContent>
-      </w:r>
+      <w:pPr>
+        <w:ind w:left="360"/>
+      </w:pPr>
+      <w:sdt>
+        <w:sdtPr>
+          <w:rPr>
+            <w:rFonts w:ascii="MS Gothic" w:eastAsia="MS Gothic" w:hAnsi="MS Gothic"/>
+          </w:rPr>
+          <w:id w:val="-1817632608"/>
+          <w14:checkbox>
+            <w14:checked w14:val="0"/>
+            <w14:checkedState w14:val="2612" w14:font="MS Gothic"/>
+            <w14:uncheckedState w14:val="2610" w14:font="MS Gothic"/>
+          </w14:checkbox>
+        </w:sdtPr>
+        <w:sdtContent>
+          <w:r>
+            <w:rPr>
+              <w:rFonts w:ascii="MS Gothic" w:eastAsia="MS Gothic" w:hAnsi="MS Gothic" w:hint="eastAsia"/>
+            </w:rPr>
+            <w:t>☐</w:t>
+          </w:r>
+        </w:sdtContent>
+      </w:sdt>
       <w:r>
         <w:t xml:space="preserve"> Test succeeded</w:t>
       </w:r>
       <w:r>
-        <w:rPr>
-          <w:noProof/>
-          <w:color w:val="000000" w:themeColor="text1"/>
-        </w:rPr>
-        <mc:AlternateContent>
-          <mc:Choice Requires="wps">
-            <w:drawing>
-              <wp:anchor distT="0" distB="0" distL="114300" distR="114300" simplePos="0" relativeHeight="251660288" behindDoc="1" locked="0" layoutInCell="1" allowOverlap="1" wp14:anchorId="73AE628A" wp14:editId="04075022">
-                <wp:simplePos x="0" y="0"/>
-                <wp:positionH relativeFrom="column">
-                  <wp:posOffset>0</wp:posOffset>
-                </wp:positionH>
-                <wp:positionV relativeFrom="paragraph">
-                  <wp:posOffset>285115</wp:posOffset>
-                </wp:positionV>
-                <wp:extent cx="190500" cy="190500"/>
-                <wp:effectExtent l="0" t="0" r="19050" b="19050"/>
-                <wp:wrapTight wrapText="bothSides">
-                  <wp:wrapPolygon edited="0">
-                    <wp:start x="0" y="0"/>
-                    <wp:lineTo x="0" y="21600"/>
-                    <wp:lineTo x="21600" y="21600"/>
-                    <wp:lineTo x="21600" y="0"/>
-                    <wp:lineTo x="0" y="0"/>
-                  </wp:wrapPolygon>
-                </wp:wrapTight>
-                <wp:docPr id="3" name="Bildruta 3"/>
-                <wp:cNvGraphicFramePr/>
-                <a:graphic xmlns:a="http://schemas.openxmlformats.org/drawingml/2006/main">
-                  <a:graphicData uri="http://schemas.microsoft.com/office/word/2010/wordprocessingShape">
-                    <wps:wsp>
-                      <wps:cNvSpPr/>
-                      <wps:spPr>
-                        <a:xfrm>
-                          <a:off x="0" y="0"/>
-                          <a:ext cx="190500" cy="190500"/>
-                        </a:xfrm>
-                        <a:prstGeom prst="frame">
-                          <a:avLst/>
-                        </a:prstGeom>
-                        <a:solidFill>
-                          <a:schemeClr val="tx1"/>
-                        </a:solidFill>
-                        <a:ln>
-                          <a:solidFill>
-                            <a:schemeClr val="tx1"/>
-                          </a:solidFill>
-                        </a:ln>
-                      </wps:spPr>
-                      <wps:style>
-                        <a:lnRef idx="2">
-                          <a:schemeClr val="accent1">
-                            <a:shade val="50000"/>
-                          </a:schemeClr>
-                        </a:lnRef>
-                        <a:fillRef idx="1">
-                          <a:schemeClr val="accent1"/>
-                        </a:fillRef>
-                        <a:effectRef idx="0">
-                          <a:schemeClr val="accent1"/>
-                        </a:effectRef>
-                        <a:fontRef idx="minor">
-                          <a:schemeClr val="lt1"/>
-                        </a:fontRef>
-                      </wps:style>
-                      <wps:bodyPr rot="0" spcFirstLastPara="0" vertOverflow="overflow" horzOverflow="overflow" vert="horz" wrap="square" lIns="91440" tIns="45720" rIns="91440" bIns="45720" numCol="1" spcCol="0" rtlCol="0" fromWordArt="0" anchor="ctr" anchorCtr="0" forceAA="0" compatLnSpc="1">
-                        <a:prstTxWarp prst="textNoShape">
-                          <a:avLst/>
-                        </a:prstTxWarp>
-                        <a:noAutofit/>
-                      </wps:bodyPr>
-                    </wps:wsp>
-                  </a:graphicData>
-                </a:graphic>
-              </wp:anchor>
-            </w:drawing>
-          </mc:Choice>
-          <mc:Fallback>
-            <w:pict>
-              <v:shape w14:anchorId="32E800D4" id="Bildruta 3" o:spid="_x0000_s1026" style="position:absolute;margin-left:0;margin-top:22.45pt;width:15pt;height:15pt;z-index:-251656192;visibility:visible;mso-wrap-style:square;mso-wrap-distance-left:9pt;mso-wrap-distance-top:0;mso-wrap-distance-right:9pt;mso-wrap-distance-bottom:0;mso-position-horizontal:absolute;mso-position-horizontal-relative:text;mso-position-vertical:absolute;mso-position-vertical-relative:text;v-text-anchor:middle" coordsize="190500,190500" o:gfxdata="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" path="m,l190500,r,190500l,190500,,xm23813,23813r,142875l166688,166688r,-142875l23813,23813xe" fillcolor="black [3213]" strokecolor="black [3213]" strokeweight="1pt">
-                <v:stroke joinstyle="miter"/>
-                <v:path arrowok="t" o:connecttype="custom" o:connectlocs="0,0;190500,0;190500,190500;0,190500;0,0;23813,23813;23813,166688;166688,166688;166688,23813;23813,23813" o:connectangles="0,0,0,0,0,0,0,0,0,0"/>
-                <w10:wrap type="tight"/>
-              </v:shape>
-            </w:pict>
-          </mc:Fallback>
-        </mc:AlternateContent>
-      </w:r>
-    </w:p>
-    <w:p>
-      <w:r>
-        <w:t>Test failed</w:t>
+        <w:br/>
+      </w:r>
+      <w:sdt>
+        <w:sdtPr>
+          <w:rPr>
+            <w:rFonts w:ascii="MS Gothic" w:eastAsia="MS Gothic" w:hAnsi="MS Gothic"/>
+          </w:rPr>
+          <w:id w:val="-333534754"/>
+          <w14:checkbox>
+            <w14:checked w14:val="0"/>
+            <w14:checkedState w14:val="2612" w14:font="MS Gothic"/>
+            <w14:uncheckedState w14:val="2610" w14:font="MS Gothic"/>
+          </w14:checkbox>
+        </w:sdtPr>
+        <w:sdtContent>
+          <w:r>
+            <w:rPr>
+              <w:rFonts w:ascii="MS Gothic" w:eastAsia="MS Gothic" w:hAnsi="MS Gothic" w:hint="eastAsia"/>
+            </w:rPr>
+            <w:t>☐</w:t>
+          </w:r>
+        </w:sdtContent>
+      </w:sdt>
+      <w:r>
+        <w:t xml:space="preserve"> Test failed</w:t>
       </w:r>
     </w:p>
     <w:p/>
@@ -769,193 +637,500 @@
         <w:t xml:space="preserve">. </w:t>
       </w:r>
     </w:p>
+    <w:p>
+      <w:pPr>
+        <w:pStyle w:val="Liststycke"/>
+      </w:pPr>
+    </w:p>
+    <w:p>
+      <w:pPr>
+        <w:ind w:left="360"/>
+      </w:pPr>
+      <w:sdt>
+        <w:sdtPr>
+          <w:rPr>
+            <w:rFonts w:ascii="MS Gothic" w:eastAsia="MS Gothic" w:hAnsi="MS Gothic"/>
+          </w:rPr>
+          <w:id w:val="1855683082"/>
+          <w14:checkbox>
+            <w14:checked w14:val="0"/>
+            <w14:checkedState w14:val="2612" w14:font="MS Gothic"/>
+            <w14:uncheckedState w14:val="2610" w14:font="MS Gothic"/>
+          </w14:checkbox>
+        </w:sdtPr>
+        <w:sdtContent>
+          <w:r>
+            <w:rPr>
+              <w:rFonts w:ascii="MS Gothic" w:eastAsia="MS Gothic" w:hAnsi="MS Gothic" w:hint="eastAsia"/>
+            </w:rPr>
+            <w:t>☐</w:t>
+          </w:r>
+        </w:sdtContent>
+      </w:sdt>
+      <w:r>
+        <w:t xml:space="preserve"> Test succeeded</w:t>
+      </w:r>
+      <w:r>
+        <w:br/>
+      </w:r>
+      <w:sdt>
+        <w:sdtPr>
+          <w:rPr>
+            <w:rFonts w:ascii="MS Gothic" w:eastAsia="MS Gothic" w:hAnsi="MS Gothic"/>
+          </w:rPr>
+          <w:id w:val="905195228"/>
+          <w14:checkbox>
+            <w14:checked w14:val="0"/>
+            <w14:checkedState w14:val="2612" w14:font="MS Gothic"/>
+            <w14:uncheckedState w14:val="2610" w14:font="MS Gothic"/>
+          </w14:checkbox>
+        </w:sdtPr>
+        <w:sdtContent>
+          <w:r>
+            <w:rPr>
+              <w:rFonts w:ascii="MS Gothic" w:eastAsia="MS Gothic" w:hAnsi="MS Gothic" w:hint="eastAsia"/>
+            </w:rPr>
+            <w:t>☐</w:t>
+          </w:r>
+        </w:sdtContent>
+      </w:sdt>
+      <w:r>
+        <w:t xml:space="preserve"> Test failed</w:t>
+      </w:r>
+    </w:p>
     <w:p/>
     <w:p>
-      <w:r>
-        <w:rPr>
-          <w:noProof/>
-          <w:color w:val="000000" w:themeColor="text1"/>
-        </w:rPr>
-        <mc:AlternateContent>
-          <mc:Choice Requires="wps">
-            <w:drawing>
-              <wp:anchor distT="0" distB="0" distL="114300" distR="114300" simplePos="0" relativeHeight="251662336" behindDoc="1" locked="0" layoutInCell="1" allowOverlap="1" wp14:anchorId="634B862A" wp14:editId="6366EF91">
-                <wp:simplePos x="0" y="0"/>
-                <wp:positionH relativeFrom="column">
-                  <wp:posOffset>0</wp:posOffset>
-                </wp:positionH>
-                <wp:positionV relativeFrom="paragraph">
-                  <wp:posOffset>-3810</wp:posOffset>
-                </wp:positionV>
-                <wp:extent cx="190500" cy="190500"/>
-                <wp:effectExtent l="0" t="0" r="19050" b="19050"/>
-                <wp:wrapTight wrapText="bothSides">
-                  <wp:wrapPolygon edited="0">
-                    <wp:start x="0" y="0"/>
-                    <wp:lineTo x="0" y="21600"/>
-                    <wp:lineTo x="21600" y="21600"/>
-                    <wp:lineTo x="21600" y="0"/>
-                    <wp:lineTo x="0" y="0"/>
-                  </wp:wrapPolygon>
-                </wp:wrapTight>
-                <wp:docPr id="6" name="Bildruta 6"/>
-                <wp:cNvGraphicFramePr/>
-                <a:graphic xmlns:a="http://schemas.openxmlformats.org/drawingml/2006/main">
-                  <a:graphicData uri="http://schemas.microsoft.com/office/word/2010/wordprocessingShape">
-                    <wps:wsp>
-                      <wps:cNvSpPr/>
-                      <wps:spPr>
-                        <a:xfrm>
-                          <a:off x="0" y="0"/>
-                          <a:ext cx="190500" cy="190500"/>
-                        </a:xfrm>
-                        <a:prstGeom prst="frame">
-                          <a:avLst/>
-                        </a:prstGeom>
-                        <a:solidFill>
-                          <a:schemeClr val="tx1"/>
-                        </a:solidFill>
-                        <a:ln>
-                          <a:solidFill>
-                            <a:schemeClr val="tx1"/>
-                          </a:solidFill>
-                        </a:ln>
-                      </wps:spPr>
-                      <wps:style>
-                        <a:lnRef idx="2">
-                          <a:schemeClr val="accent1">
-                            <a:shade val="50000"/>
-                          </a:schemeClr>
-                        </a:lnRef>
-                        <a:fillRef idx="1">
-                          <a:schemeClr val="accent1"/>
-                        </a:fillRef>
-                        <a:effectRef idx="0">
-                          <a:schemeClr val="accent1"/>
-                        </a:effectRef>
-                        <a:fontRef idx="minor">
-                          <a:schemeClr val="lt1"/>
-                        </a:fontRef>
-                      </wps:style>
-                      <wps:bodyPr rot="0" spcFirstLastPara="0" vertOverflow="overflow" horzOverflow="overflow" vert="horz" wrap="square" lIns="91440" tIns="45720" rIns="91440" bIns="45720" numCol="1" spcCol="0" rtlCol="0" fromWordArt="0" anchor="ctr" anchorCtr="0" forceAA="0" compatLnSpc="1">
-                        <a:prstTxWarp prst="textNoShape">
-                          <a:avLst/>
-                        </a:prstTxWarp>
-                        <a:noAutofit/>
-                      </wps:bodyPr>
-                    </wps:wsp>
-                  </a:graphicData>
-                </a:graphic>
-              </wp:anchor>
-            </w:drawing>
-          </mc:Choice>
-          <mc:Fallback>
-            <w:pict>
-              <v:shape w14:anchorId="5CB27948" id="Bildruta 6" o:spid="_x0000_s1026" style="position:absolute;margin-left:0;margin-top:-.3pt;width:15pt;height:15pt;z-index:-251654144;visibility:visible;mso-wrap-style:square;mso-wrap-distance-left:9pt;mso-wrap-distance-top:0;mso-wrap-distance-right:9pt;mso-wrap-distance-bottom:0;mso-position-horizontal:absolute;mso-position-horizontal-relative:text;mso-position-vertical:absolute;mso-position-vertical-relative:text;v-text-anchor:middle" coordsize="190500,190500" o:gfxdata="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" path="m,l190500,r,190500l,190500,,xm23813,23813r,142875l166688,166688r,-142875l23813,23813xe" fillcolor="black [3213]" strokecolor="black [3213]" strokeweight="1pt">
-                <v:stroke joinstyle="miter"/>
-                <v:path arrowok="t" o:connecttype="custom" o:connectlocs="0,0;190500,0;190500,190500;0,190500;0,0;23813,23813;23813,166688;166688,166688;166688,23813;23813,23813" o:connectangles="0,0,0,0,0,0,0,0,0,0"/>
-                <w10:wrap type="tight"/>
-              </v:shape>
-            </w:pict>
-          </mc:Fallback>
-        </mc:AlternateContent>
+      <w:pPr>
+        <w:rPr>
+          <w:u w:val="single"/>
+        </w:rPr>
+      </w:pPr>
+      <w:r>
+        <w:t>Comments by tester:</w:t>
+      </w:r>
+      <w:r>
+        <w:rPr>
+          <w:u w:val="single"/>
+        </w:rPr>
+        <w:t xml:space="preserve"> </w:t>
+      </w:r>
+      <w:r>
+        <w:rPr>
+          <w:u w:val="single"/>
+        </w:rPr>
+        <w:tab/>
+      </w:r>
+      <w:r>
+        <w:rPr>
+          <w:u w:val="single"/>
+        </w:rPr>
+        <w:tab/>
+      </w:r>
+      <w:r>
+        <w:rPr>
+          <w:u w:val="single"/>
+        </w:rPr>
+        <w:tab/>
+      </w:r>
+      <w:r>
+        <w:rPr>
+          <w:u w:val="single"/>
+        </w:rPr>
+        <w:tab/>
+      </w:r>
+      <w:r>
+        <w:rPr>
+          <w:u w:val="single"/>
+        </w:rPr>
+        <w:tab/>
+      </w:r>
+      <w:r>
+        <w:rPr>
+          <w:u w:val="single"/>
+        </w:rPr>
+        <w:tab/>
+      </w:r>
+      <w:r>
+        <w:rPr>
+          <w:u w:val="single"/>
+        </w:rPr>
+        <w:tab/>
+      </w:r>
+      <w:r>
+        <w:rPr>
+          <w:u w:val="single"/>
+        </w:rPr>
+        <w:tab/>
+      </w:r>
+      <w:r>
+        <w:rPr>
+          <w:u w:val="single"/>
+        </w:rPr>
+        <w:tab/>
+      </w:r>
+      <w:r>
+        <w:rPr>
+          <w:u w:val="single"/>
+        </w:rPr>
+        <w:tab/>
+      </w:r>
+      <w:r>
+        <w:rPr>
+          <w:u w:val="single"/>
+        </w:rPr>
+        <w:tab/>
+      </w:r>
+      <w:r>
+        <w:rPr>
+          <w:u w:val="single"/>
+        </w:rPr>
+        <w:tab/>
+      </w:r>
+      <w:r>
+        <w:rPr>
+          <w:u w:val="single"/>
+        </w:rPr>
+        <w:tab/>
+      </w:r>
+      <w:r>
+        <w:rPr>
+          <w:u w:val="single"/>
+        </w:rPr>
+        <w:tab/>
+      </w:r>
+      <w:r>
+        <w:rPr>
+          <w:u w:val="single"/>
+        </w:rPr>
+        <w:tab/>
+      </w:r>
+      <w:r>
+        <w:rPr>
+          <w:u w:val="single"/>
+        </w:rPr>
+        <w:tab/>
+      </w:r>
+      <w:r>
+        <w:rPr>
+          <w:u w:val="single"/>
+        </w:rPr>
+        <w:tab/>
+      </w:r>
+      <w:r>
+        <w:rPr>
+          <w:u w:val="single"/>
+        </w:rPr>
+        <w:tab/>
+      </w:r>
+      <w:r>
+        <w:rPr>
+          <w:u w:val="single"/>
+        </w:rPr>
+        <w:tab/>
+      </w:r>
+      <w:r>
+        <w:rPr>
+          <w:u w:val="single"/>
+        </w:rPr>
+        <w:tab/>
+      </w:r>
+      <w:r>
+        <w:rPr>
+          <w:u w:val="single"/>
+        </w:rPr>
+        <w:tab/>
+      </w:r>
+      <w:r>
+        <w:rPr>
+          <w:u w:val="single"/>
+        </w:rPr>
+        <w:tab/>
+      </w:r>
+      <w:r>
+        <w:rPr>
+          <w:u w:val="single"/>
+        </w:rPr>
+        <w:tab/>
+      </w:r>
+      <w:r>
+        <w:rPr>
+          <w:u w:val="single"/>
+        </w:rPr>
+        <w:tab/>
+      </w:r>
+      <w:r>
+        <w:rPr>
+          <w:u w:val="single"/>
+        </w:rPr>
+        <w:tab/>
+      </w:r>
+      <w:r>
+        <w:rPr>
+          <w:u w:val="single"/>
+        </w:rPr>
+        <w:tab/>
+      </w:r>
+      <w:r>
+        <w:rPr>
+          <w:u w:val="single"/>
+        </w:rPr>
+        <w:tab/>
+      </w:r>
+      <w:r>
+        <w:rPr>
+          <w:u w:val="single"/>
+        </w:rPr>
+        <w:tab/>
+      </w:r>
+      <w:r>
+        <w:rPr>
+          <w:u w:val="single"/>
+        </w:rPr>
+        <w:tab/>
+      </w:r>
+      <w:r>
+        <w:rPr>
+          <w:u w:val="single"/>
+        </w:rPr>
+        <w:tab/>
+      </w:r>
+      <w:r>
+        <w:rPr>
+          <w:u w:val="single"/>
+        </w:rPr>
+        <w:tab/>
+      </w:r>
+      <w:r>
+        <w:rPr>
+          <w:u w:val="single"/>
+        </w:rPr>
+        <w:tab/>
+      </w:r>
+      <w:r>
+        <w:rPr>
+          <w:u w:val="single"/>
+        </w:rPr>
+        <w:tab/>
+      </w:r>
+      <w:r>
+        <w:rPr>
+          <w:u w:val="single"/>
+        </w:rPr>
+        <w:tab/>
+      </w:r>
+    </w:p>
+    <w:p/>
+    <w:p>
+      <w:r>
+        <w:br w:type="page"/>
+      </w:r>
+    </w:p>
+    <w:p>
+      <w:pPr>
+        <w:pStyle w:val="Rubrik1"/>
+      </w:pPr>
+      <w:r>
+        <w:lastRenderedPageBreak/>
+        <w:t>Manual test cases: results</w:t>
+      </w:r>
+    </w:p>
+    <w:p>
+      <w:pPr>
+        <w:pStyle w:val="Rubrik2"/>
+      </w:pPr>
+      <w:r>
+        <w:t>Manual test cases</w:t>
+      </w:r>
+    </w:p>
+    <w:p>
+      <w:pPr>
+        <w:pStyle w:val="Rubrik3"/>
+      </w:pPr>
+      <w:r>
+        <w:t xml:space="preserve">Test 2.1 </w:t>
+      </w:r>
+    </w:p>
+    <w:p>
+      <w:r>
+        <w:t xml:space="preserve">Test ID: MT5.1. Add new book, The </w:t>
+      </w:r>
+      <w:proofErr w:type="spellStart"/>
+      <w:r>
+        <w:t>GraveYard</w:t>
+      </w:r>
+      <w:proofErr w:type="spellEnd"/>
+      <w:r>
+        <w:t xml:space="preserve"> Book by Neil </w:t>
+      </w:r>
+      <w:proofErr w:type="spellStart"/>
+      <w:r>
+        <w:t>Gaiman</w:t>
+      </w:r>
+      <w:proofErr w:type="spellEnd"/>
+      <w:r>
+        <w:t xml:space="preserve">. Test of use case ‘User adds new book’. </w:t>
+      </w:r>
+    </w:p>
+    <w:p>
+      <w:r>
+        <w:t xml:space="preserve">This manual test is meant to test the Add new book functionality of the library system, this being one of the primary use cases for the system and a prerequisite of most other uses of the system. </w:t>
+      </w:r>
+    </w:p>
+    <w:p>
+      <w:r>
+        <w:t xml:space="preserve">Prerequisites: Server up and running. </w:t>
+      </w:r>
+    </w:p>
+    <w:p>
+      <w:r>
+        <w:t>Test steps:</w:t>
+      </w:r>
+    </w:p>
+    <w:p>
+      <w:pPr>
+        <w:pStyle w:val="Liststycke"/>
+        <w:numPr>
+          <w:ilvl w:val="0"/>
+          <w:numId w:val="4"/>
+        </w:numPr>
+      </w:pPr>
+      <w:r>
+        <w:t>User goes to library page</w:t>
+      </w:r>
+    </w:p>
+    <w:p>
+      <w:pPr>
+        <w:pStyle w:val="Liststycke"/>
+        <w:numPr>
+          <w:ilvl w:val="0"/>
+          <w:numId w:val="4"/>
+        </w:numPr>
+      </w:pPr>
+      <w:r>
+        <w:t>Click on Book</w:t>
+      </w:r>
+    </w:p>
+    <w:p>
+      <w:pPr>
+        <w:pStyle w:val="Liststycke"/>
+        <w:numPr>
+          <w:ilvl w:val="0"/>
+          <w:numId w:val="4"/>
+        </w:numPr>
+      </w:pPr>
+      <w:r>
+        <w:t>Click on New Book</w:t>
+      </w:r>
+    </w:p>
+    <w:p>
+      <w:pPr>
+        <w:pStyle w:val="Liststycke"/>
+        <w:numPr>
+          <w:ilvl w:val="0"/>
+          <w:numId w:val="4"/>
+        </w:numPr>
+      </w:pPr>
+      <w:r>
+        <w:t>Write in “The Graveyard Book” in Title field</w:t>
+      </w:r>
+    </w:p>
+    <w:p>
+      <w:pPr>
+        <w:pStyle w:val="Liststycke"/>
+        <w:numPr>
+          <w:ilvl w:val="0"/>
+          <w:numId w:val="4"/>
+        </w:numPr>
+      </w:pPr>
+      <w:r>
+        <w:t xml:space="preserve">Write “Neil </w:t>
+      </w:r>
+      <w:proofErr w:type="spellStart"/>
+      <w:r>
+        <w:t>Gaiman</w:t>
+      </w:r>
+      <w:proofErr w:type="spellEnd"/>
+      <w:r>
+        <w:t>” in Author field</w:t>
+      </w:r>
+    </w:p>
+    <w:p>
+      <w:pPr>
+        <w:pStyle w:val="Liststycke"/>
+        <w:numPr>
+          <w:ilvl w:val="0"/>
+          <w:numId w:val="4"/>
+        </w:numPr>
+      </w:pPr>
+      <w:r>
+        <w:t>Click on Save</w:t>
+      </w:r>
+    </w:p>
+    <w:p>
+      <w:r>
+        <w:t xml:space="preserve">Expected result: Book should be added to database, and user should be returned to main library page. </w:t>
+      </w:r>
+    </w:p>
+    <w:p>
+      <w:pPr>
+        <w:ind w:left="360"/>
+      </w:pPr>
+      <w:sdt>
+        <w:sdtPr>
+          <w:rPr>
+            <w:rFonts w:ascii="MS Gothic" w:eastAsia="MS Gothic" w:hAnsi="MS Gothic"/>
+          </w:rPr>
+          <w:id w:val="1232652963"/>
+          <w14:checkbox>
+            <w14:checked w14:val="0"/>
+            <w14:checkedState w14:val="2612" w14:font="MS Gothic"/>
+            <w14:uncheckedState w14:val="2610" w14:font="MS Gothic"/>
+          </w14:checkbox>
+        </w:sdtPr>
+        <w:sdtContent>
+          <w:r>
+            <w:rPr>
+              <w:rFonts w:ascii="MS Gothic" w:eastAsia="MS Gothic" w:hAnsi="MS Gothic" w:hint="eastAsia"/>
+            </w:rPr>
+            <w:t>☐</w:t>
+          </w:r>
+        </w:sdtContent>
+      </w:sdt>
+      <w:r>
+        <w:t xml:space="preserve"> </w:t>
       </w:r>
       <w:r>
         <w:t>Test succeeded</w:t>
       </w:r>
       <w:r>
-        <w:rPr>
-          <w:noProof/>
-          <w:color w:val="000000" w:themeColor="text1"/>
-        </w:rPr>
-        <mc:AlternateContent>
-          <mc:Choice Requires="wps">
-            <w:drawing>
-              <wp:anchor distT="0" distB="0" distL="114300" distR="114300" simplePos="0" relativeHeight="251663360" behindDoc="1" locked="0" layoutInCell="1" allowOverlap="1" wp14:anchorId="7F01869B" wp14:editId="7895EEF4">
-                <wp:simplePos x="0" y="0"/>
-                <wp:positionH relativeFrom="column">
-                  <wp:posOffset>0</wp:posOffset>
-                </wp:positionH>
-                <wp:positionV relativeFrom="paragraph">
-                  <wp:posOffset>285115</wp:posOffset>
-                </wp:positionV>
-                <wp:extent cx="190500" cy="190500"/>
-                <wp:effectExtent l="0" t="0" r="19050" b="19050"/>
-                <wp:wrapTight wrapText="bothSides">
-                  <wp:wrapPolygon edited="0">
-                    <wp:start x="0" y="0"/>
-                    <wp:lineTo x="0" y="21600"/>
-                    <wp:lineTo x="21600" y="21600"/>
-                    <wp:lineTo x="21600" y="0"/>
-                    <wp:lineTo x="0" y="0"/>
-                  </wp:wrapPolygon>
-                </wp:wrapTight>
-                <wp:docPr id="7" name="Bildruta 7"/>
-                <wp:cNvGraphicFramePr/>
-                <a:graphic xmlns:a="http://schemas.openxmlformats.org/drawingml/2006/main">
-                  <a:graphicData uri="http://schemas.microsoft.com/office/word/2010/wordprocessingShape">
-                    <wps:wsp>
-                      <wps:cNvSpPr/>
-                      <wps:spPr>
-                        <a:xfrm>
-                          <a:off x="0" y="0"/>
-                          <a:ext cx="190500" cy="190500"/>
-                        </a:xfrm>
-                        <a:prstGeom prst="frame">
-                          <a:avLst/>
-                        </a:prstGeom>
-                        <a:solidFill>
-                          <a:schemeClr val="tx1"/>
-                        </a:solidFill>
-                        <a:ln>
-                          <a:solidFill>
-                            <a:schemeClr val="tx1"/>
-                          </a:solidFill>
-                        </a:ln>
-                      </wps:spPr>
-                      <wps:style>
-                        <a:lnRef idx="2">
-                          <a:schemeClr val="accent1">
-                            <a:shade val="50000"/>
-                          </a:schemeClr>
-                        </a:lnRef>
-                        <a:fillRef idx="1">
-                          <a:schemeClr val="accent1"/>
-                        </a:fillRef>
-                        <a:effectRef idx="0">
-                          <a:schemeClr val="accent1"/>
-                        </a:effectRef>
-                        <a:fontRef idx="minor">
-                          <a:schemeClr val="lt1"/>
-                        </a:fontRef>
-                      </wps:style>
-                      <wps:bodyPr rot="0" spcFirstLastPara="0" vertOverflow="overflow" horzOverflow="overflow" vert="horz" wrap="square" lIns="91440" tIns="45720" rIns="91440" bIns="45720" numCol="1" spcCol="0" rtlCol="0" fromWordArt="0" anchor="ctr" anchorCtr="0" forceAA="0" compatLnSpc="1">
-                        <a:prstTxWarp prst="textNoShape">
-                          <a:avLst/>
-                        </a:prstTxWarp>
-                        <a:noAutofit/>
-                      </wps:bodyPr>
-                    </wps:wsp>
-                  </a:graphicData>
-                </a:graphic>
-              </wp:anchor>
-            </w:drawing>
-          </mc:Choice>
-          <mc:Fallback>
-            <w:pict>
-              <v:shape w14:anchorId="44A1FF66" id="Bildruta 7" o:spid="_x0000_s1026" style="position:absolute;margin-left:0;margin-top:22.45pt;width:15pt;height:15pt;z-index:-251653120;visibility:visible;mso-wrap-style:square;mso-wrap-distance-left:9pt;mso-wrap-distance-top:0;mso-wrap-distance-right:9pt;mso-wrap-distance-bottom:0;mso-position-horizontal:absolute;mso-position-horizontal-relative:text;mso-position-vertical:absolute;mso-position-vertical-relative:text;v-text-anchor:middle" coordsize="190500,190500" o:gfxdata="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" path="m,l190500,r,190500l,190500,,xm23813,23813r,142875l166688,166688r,-142875l23813,23813xe" fillcolor="black [3213]" strokecolor="black [3213]" strokeweight="1pt">
-                <v:stroke joinstyle="miter"/>
-                <v:path arrowok="t" o:connecttype="custom" o:connectlocs="0,0;190500,0;190500,190500;0,190500;0,0;23813,23813;23813,166688;166688,166688;166688,23813;23813,23813" o:connectangles="0,0,0,0,0,0,0,0,0,0"/>
-                <w10:wrap type="tight"/>
-              </v:shape>
-            </w:pict>
-          </mc:Fallback>
-        </mc:AlternateContent>
-      </w:r>
-    </w:p>
-    <w:p>
-      <w:r>
-        <w:t>Test failed</w:t>
+        <w:br/>
+      </w:r>
+      <w:sdt>
+        <w:sdtPr>
+          <w:rPr>
+            <w:rFonts w:ascii="MS Gothic" w:eastAsia="MS Gothic" w:hAnsi="MS Gothic"/>
+          </w:rPr>
+          <w:id w:val="404876624"/>
+          <w14:checkbox>
+            <w14:checked w14:val="1"/>
+            <w14:checkedState w14:val="2612" w14:font="MS Gothic"/>
+            <w14:uncheckedState w14:val="2610" w14:font="MS Gothic"/>
+          </w14:checkbox>
+        </w:sdtPr>
+        <w:sdtContent>
+          <w:r>
+            <w:rPr>
+              <w:rFonts w:ascii="MS Gothic" w:eastAsia="MS Gothic" w:hAnsi="MS Gothic" w:hint="eastAsia"/>
+            </w:rPr>
+            <w:t>☒</w:t>
+          </w:r>
+        </w:sdtContent>
+      </w:sdt>
+      <w:r>
+        <w:t xml:space="preserve"> Test </w:t>
+      </w:r>
+      <w:r>
+        <w:t>failed</w:t>
       </w:r>
     </w:p>
     <w:p/>
@@ -984,207 +1159,497 @@
         <w:rPr>
           <w:u w:val="single"/>
         </w:rPr>
-        <w:tab/>
-      </w:r>
-      <w:r>
-        <w:rPr>
-          <w:u w:val="single"/>
-        </w:rPr>
-        <w:tab/>
-      </w:r>
-      <w:r>
-        <w:rPr>
-          <w:u w:val="single"/>
-        </w:rPr>
-        <w:tab/>
-      </w:r>
-      <w:r>
-        <w:rPr>
-          <w:u w:val="single"/>
-        </w:rPr>
-        <w:tab/>
-      </w:r>
-      <w:r>
-        <w:rPr>
-          <w:u w:val="single"/>
-        </w:rPr>
-        <w:tab/>
-      </w:r>
-      <w:r>
-        <w:rPr>
-          <w:u w:val="single"/>
-        </w:rPr>
-        <w:tab/>
-      </w:r>
-      <w:r>
-        <w:rPr>
-          <w:u w:val="single"/>
-        </w:rPr>
-        <w:tab/>
-      </w:r>
-      <w:r>
-        <w:rPr>
-          <w:u w:val="single"/>
-        </w:rPr>
-        <w:tab/>
-      </w:r>
-      <w:r>
-        <w:rPr>
-          <w:u w:val="single"/>
-        </w:rPr>
-        <w:tab/>
-      </w:r>
-      <w:r>
-        <w:rPr>
-          <w:u w:val="single"/>
-        </w:rPr>
-        <w:tab/>
-      </w:r>
-      <w:r>
-        <w:rPr>
-          <w:u w:val="single"/>
-        </w:rPr>
-        <w:tab/>
-      </w:r>
-      <w:r>
-        <w:rPr>
-          <w:u w:val="single"/>
-        </w:rPr>
-        <w:tab/>
-      </w:r>
-      <w:r>
-        <w:rPr>
-          <w:u w:val="single"/>
-        </w:rPr>
-        <w:tab/>
-      </w:r>
-      <w:r>
-        <w:rPr>
-          <w:u w:val="single"/>
-        </w:rPr>
-        <w:tab/>
-      </w:r>
-      <w:r>
-        <w:rPr>
-          <w:u w:val="single"/>
-        </w:rPr>
-        <w:tab/>
-      </w:r>
-      <w:r>
-        <w:rPr>
-          <w:u w:val="single"/>
-        </w:rPr>
-        <w:tab/>
-      </w:r>
-      <w:r>
-        <w:rPr>
-          <w:u w:val="single"/>
-        </w:rPr>
-        <w:tab/>
-      </w:r>
-      <w:r>
-        <w:rPr>
-          <w:u w:val="single"/>
-        </w:rPr>
-        <w:tab/>
-      </w:r>
-      <w:r>
-        <w:rPr>
-          <w:u w:val="single"/>
-        </w:rPr>
-        <w:tab/>
-      </w:r>
-      <w:r>
-        <w:rPr>
-          <w:u w:val="single"/>
-        </w:rPr>
-        <w:tab/>
-      </w:r>
-      <w:r>
-        <w:rPr>
-          <w:u w:val="single"/>
-        </w:rPr>
-        <w:tab/>
-      </w:r>
-      <w:r>
-        <w:rPr>
-          <w:u w:val="single"/>
-        </w:rPr>
-        <w:tab/>
-      </w:r>
-      <w:r>
-        <w:rPr>
-          <w:u w:val="single"/>
-        </w:rPr>
-        <w:tab/>
-      </w:r>
-      <w:r>
-        <w:rPr>
-          <w:u w:val="single"/>
-        </w:rPr>
-        <w:tab/>
-      </w:r>
-      <w:r>
-        <w:rPr>
-          <w:u w:val="single"/>
-        </w:rPr>
-        <w:tab/>
-      </w:r>
-      <w:r>
-        <w:rPr>
-          <w:u w:val="single"/>
-        </w:rPr>
-        <w:tab/>
-      </w:r>
-      <w:r>
-        <w:rPr>
-          <w:u w:val="single"/>
-        </w:rPr>
-        <w:tab/>
-      </w:r>
-      <w:r>
-        <w:rPr>
-          <w:u w:val="single"/>
-        </w:rPr>
-        <w:tab/>
-      </w:r>
-      <w:r>
-        <w:rPr>
-          <w:u w:val="single"/>
-        </w:rPr>
-        <w:tab/>
-      </w:r>
-      <w:r>
-        <w:rPr>
-          <w:u w:val="single"/>
-        </w:rPr>
-        <w:tab/>
-      </w:r>
-      <w:r>
-        <w:rPr>
-          <w:u w:val="single"/>
-        </w:rPr>
-        <w:tab/>
-      </w:r>
-      <w:r>
-        <w:rPr>
-          <w:u w:val="single"/>
-        </w:rPr>
-        <w:tab/>
-      </w:r>
-      <w:r>
-        <w:rPr>
-          <w:u w:val="single"/>
-        </w:rPr>
-        <w:tab/>
+        <w:t xml:space="preserve">Steps 1-5 works smoothly, but test fails on last step, possible because book is never added to database. </w:t>
+      </w:r>
+      <w:r>
+        <w:rPr>
+          <w:u w:val="single"/>
+        </w:rPr>
+        <w:tab/>
+      </w:r>
+      <w:r>
+        <w:rPr>
+          <w:u w:val="single"/>
+        </w:rPr>
+        <w:tab/>
+      </w:r>
+      <w:r>
+        <w:rPr>
+          <w:u w:val="single"/>
+        </w:rPr>
+        <w:tab/>
+      </w:r>
+      <w:r>
+        <w:rPr>
+          <w:u w:val="single"/>
+        </w:rPr>
+        <w:tab/>
+      </w:r>
+      <w:r>
+        <w:rPr>
+          <w:u w:val="single"/>
+        </w:rPr>
+        <w:tab/>
+      </w:r>
+      <w:r>
+        <w:rPr>
+          <w:u w:val="single"/>
+        </w:rPr>
+        <w:tab/>
+      </w:r>
+      <w:r>
+        <w:rPr>
+          <w:u w:val="single"/>
+        </w:rPr>
+        <w:tab/>
+      </w:r>
+      <w:r>
+        <w:rPr>
+          <w:u w:val="single"/>
+        </w:rPr>
+        <w:tab/>
+      </w:r>
+      <w:r>
+        <w:rPr>
+          <w:u w:val="single"/>
+        </w:rPr>
+        <w:tab/>
+      </w:r>
+      <w:r>
+        <w:rPr>
+          <w:u w:val="single"/>
+        </w:rPr>
+        <w:tab/>
+      </w:r>
+      <w:r>
+        <w:rPr>
+          <w:u w:val="single"/>
+        </w:rPr>
+        <w:tab/>
+      </w:r>
+      <w:r>
+        <w:rPr>
+          <w:u w:val="single"/>
+        </w:rPr>
+        <w:tab/>
+      </w:r>
+      <w:r>
+        <w:rPr>
+          <w:u w:val="single"/>
+        </w:rPr>
+        <w:tab/>
+      </w:r>
+      <w:r>
+        <w:rPr>
+          <w:u w:val="single"/>
+        </w:rPr>
+        <w:tab/>
+      </w:r>
+      <w:r>
+        <w:rPr>
+          <w:u w:val="single"/>
+        </w:rPr>
+        <w:tab/>
+      </w:r>
+      <w:r>
+        <w:rPr>
+          <w:u w:val="single"/>
+        </w:rPr>
+        <w:tab/>
+      </w:r>
+      <w:r>
+        <w:rPr>
+          <w:u w:val="single"/>
+        </w:rPr>
+        <w:tab/>
+      </w:r>
+      <w:r>
+        <w:rPr>
+          <w:u w:val="single"/>
+        </w:rPr>
+        <w:tab/>
+      </w:r>
+      <w:r>
+        <w:rPr>
+          <w:u w:val="single"/>
+        </w:rPr>
+        <w:tab/>
+      </w:r>
+      <w:r>
+        <w:rPr>
+          <w:u w:val="single"/>
+        </w:rPr>
+        <w:tab/>
+      </w:r>
+      <w:r>
+        <w:rPr>
+          <w:u w:val="single"/>
+        </w:rPr>
+        <w:tab/>
+      </w:r>
+    </w:p>
+    <w:p>
+      <w:pPr>
+        <w:pStyle w:val="Rubrik3"/>
+      </w:pPr>
+    </w:p>
+    <w:p>
+      <w:pPr>
+        <w:rPr>
+          <w:rFonts w:asciiTheme="majorHAnsi" w:eastAsiaTheme="majorEastAsia" w:hAnsiTheme="majorHAnsi" w:cstheme="majorBidi"/>
+          <w:color w:val="1F3763" w:themeColor="accent1" w:themeShade="7F"/>
+          <w:sz w:val="24"/>
+          <w:szCs w:val="24"/>
+        </w:rPr>
+      </w:pPr>
+      <w:r>
+        <w:br w:type="page"/>
+      </w:r>
+    </w:p>
+    <w:p>
+      <w:pPr>
+        <w:pStyle w:val="Rubrik3"/>
+      </w:pPr>
+      <w:r>
+        <w:lastRenderedPageBreak/>
+        <w:t>Test 3.1</w:t>
+      </w:r>
+    </w:p>
+    <w:p>
+      <w:r>
+        <w:t xml:space="preserve">Test ID MT3.1. Testing use case 'find a specific book', with The Graveyard Book by Neil </w:t>
+      </w:r>
+      <w:proofErr w:type="spellStart"/>
+      <w:r>
+        <w:t>Gaiman</w:t>
+      </w:r>
+      <w:proofErr w:type="spellEnd"/>
+      <w:r>
+        <w:t xml:space="preserve">. This seems to me to be one of the most important, and most used, functions of a system like this - to check if a certain book is in there. </w:t>
+      </w:r>
+    </w:p>
+    <w:p>
+      <w:r>
+        <w:t xml:space="preserve">Prerequisites: Server up and running; Test MT2.1. </w:t>
       </w:r>
     </w:p>
     <w:p/>
     <w:p>
-      <w:pPr>
-        <w:rPr>
-          <w:rFonts w:asciiTheme="majorHAnsi" w:eastAsiaTheme="majorEastAsia" w:hAnsiTheme="majorHAnsi" w:cstheme="majorBidi"/>
-          <w:color w:val="2F5496" w:themeColor="accent1" w:themeShade="BF"/>
+      <w:r>
+        <w:t xml:space="preserve">Test steps: </w:t>
+      </w:r>
+    </w:p>
+    <w:p>
+      <w:pPr>
+        <w:pStyle w:val="Liststycke"/>
+        <w:numPr>
+          <w:ilvl w:val="0"/>
+          <w:numId w:val="5"/>
+        </w:numPr>
+      </w:pPr>
+      <w:r>
+        <w:t>User goes to library page</w:t>
+      </w:r>
+    </w:p>
+    <w:p>
+      <w:pPr>
+        <w:pStyle w:val="Liststycke"/>
+        <w:numPr>
+          <w:ilvl w:val="0"/>
+          <w:numId w:val="5"/>
+        </w:numPr>
+      </w:pPr>
+      <w:r>
+        <w:t>Click in search field</w:t>
+      </w:r>
+    </w:p>
+    <w:p>
+      <w:pPr>
+        <w:pStyle w:val="Liststycke"/>
+        <w:numPr>
+          <w:ilvl w:val="0"/>
+          <w:numId w:val="5"/>
+        </w:numPr>
+      </w:pPr>
+      <w:r>
+        <w:t>Type “the graveyard book” in field</w:t>
+      </w:r>
+    </w:p>
+    <w:p>
+      <w:pPr>
+        <w:pStyle w:val="Liststycke"/>
+        <w:numPr>
+          <w:ilvl w:val="0"/>
+          <w:numId w:val="5"/>
+        </w:numPr>
+      </w:pPr>
+      <w:r>
+        <w:t>Click submit</w:t>
+      </w:r>
+    </w:p>
+    <w:p>
+      <w:r>
+        <w:t xml:space="preserve">Expected result: System returns a page listing The Graveyard book by Neil </w:t>
+      </w:r>
+      <w:proofErr w:type="spellStart"/>
+      <w:r>
+        <w:t>Gaiman</w:t>
+      </w:r>
+      <w:proofErr w:type="spellEnd"/>
+      <w:r>
+        <w:t xml:space="preserve">. </w:t>
+      </w:r>
+    </w:p>
+    <w:p>
+      <w:pPr>
+        <w:pStyle w:val="Liststycke"/>
+      </w:pPr>
+    </w:p>
+    <w:p>
+      <w:pPr>
+        <w:ind w:left="360"/>
+      </w:pPr>
+      <w:sdt>
+        <w:sdtPr>
+          <w:rPr>
+            <w:rFonts w:ascii="MS Gothic" w:eastAsia="MS Gothic" w:hAnsi="MS Gothic"/>
+          </w:rPr>
+          <w:id w:val="624507699"/>
+          <w14:checkbox>
+            <w14:checked w14:val="0"/>
+            <w14:checkedState w14:val="2612" w14:font="MS Gothic"/>
+            <w14:uncheckedState w14:val="2610" w14:font="MS Gothic"/>
+          </w14:checkbox>
+        </w:sdtPr>
+        <w:sdtContent>
+          <w:r>
+            <w:rPr>
+              <w:rFonts w:ascii="MS Gothic" w:eastAsia="MS Gothic" w:hAnsi="MS Gothic" w:hint="eastAsia"/>
+            </w:rPr>
+            <w:t>☐</w:t>
+          </w:r>
+        </w:sdtContent>
+      </w:sdt>
+      <w:r>
+        <w:t xml:space="preserve"> Test succeeded</w:t>
+      </w:r>
+      <w:r>
+        <w:br/>
+      </w:r>
+      <w:sdt>
+        <w:sdtPr>
+          <w:rPr>
+            <w:rFonts w:ascii="MS Gothic" w:eastAsia="MS Gothic" w:hAnsi="MS Gothic"/>
+          </w:rPr>
+          <w:id w:val="1859546658"/>
+          <w14:checkbox>
+            <w14:checked w14:val="1"/>
+            <w14:checkedState w14:val="2612" w14:font="MS Gothic"/>
+            <w14:uncheckedState w14:val="2610" w14:font="MS Gothic"/>
+          </w14:checkbox>
+        </w:sdtPr>
+        <w:sdtContent>
+          <w:r>
+            <w:rPr>
+              <w:rFonts w:ascii="MS Gothic" w:eastAsia="MS Gothic" w:hAnsi="MS Gothic" w:hint="eastAsia"/>
+            </w:rPr>
+            <w:t>☒</w:t>
+          </w:r>
+        </w:sdtContent>
+      </w:sdt>
+      <w:r>
+        <w:t xml:space="preserve"> Test failed</w:t>
+      </w:r>
+    </w:p>
+    <w:p/>
+    <w:p>
+      <w:pPr>
+        <w:rPr>
+          <w:u w:val="single"/>
+        </w:rPr>
+      </w:pPr>
+      <w:r>
+        <w:t>Comments by tester:</w:t>
+      </w:r>
+      <w:r>
+        <w:rPr>
+          <w:u w:val="single"/>
+        </w:rPr>
+        <w:t xml:space="preserve"> </w:t>
+      </w:r>
+      <w:r>
+        <w:rPr>
+          <w:u w:val="single"/>
+        </w:rPr>
+        <w:tab/>
+      </w:r>
+      <w:r>
+        <w:rPr>
+          <w:u w:val="single"/>
+        </w:rPr>
+        <w:t xml:space="preserve">Test fails on step 4, when nothing happens on clicking submit. </w:t>
+      </w:r>
+      <w:r>
+        <w:rPr>
+          <w:u w:val="single"/>
+        </w:rPr>
+        <w:tab/>
+      </w:r>
+      <w:r>
+        <w:rPr>
+          <w:u w:val="single"/>
+        </w:rPr>
+        <w:tab/>
+      </w:r>
+      <w:r>
+        <w:rPr>
+          <w:u w:val="single"/>
+        </w:rPr>
+        <w:tab/>
+      </w:r>
+      <w:r>
+        <w:rPr>
+          <w:u w:val="single"/>
+        </w:rPr>
+        <w:tab/>
+      </w:r>
+      <w:r>
+        <w:rPr>
+          <w:u w:val="single"/>
+        </w:rPr>
+        <w:tab/>
+      </w:r>
+      <w:r>
+        <w:rPr>
+          <w:u w:val="single"/>
+        </w:rPr>
+        <w:tab/>
+      </w:r>
+      <w:r>
+        <w:rPr>
+          <w:u w:val="single"/>
+        </w:rPr>
+        <w:tab/>
+      </w:r>
+      <w:r>
+        <w:rPr>
+          <w:u w:val="single"/>
+        </w:rPr>
+        <w:tab/>
+      </w:r>
+      <w:r>
+        <w:rPr>
+          <w:u w:val="single"/>
+        </w:rPr>
+        <w:tab/>
+      </w:r>
+      <w:r>
+        <w:rPr>
+          <w:u w:val="single"/>
+        </w:rPr>
+        <w:tab/>
+      </w:r>
+      <w:r>
+        <w:rPr>
+          <w:u w:val="single"/>
+        </w:rPr>
+        <w:tab/>
+      </w:r>
+      <w:r>
+        <w:rPr>
+          <w:u w:val="single"/>
+        </w:rPr>
+        <w:tab/>
+      </w:r>
+      <w:r>
+        <w:rPr>
+          <w:u w:val="single"/>
+        </w:rPr>
+        <w:tab/>
+      </w:r>
+      <w:r>
+        <w:rPr>
+          <w:u w:val="single"/>
+        </w:rPr>
+        <w:tab/>
+      </w:r>
+      <w:r>
+        <w:rPr>
+          <w:u w:val="single"/>
+        </w:rPr>
+        <w:tab/>
+      </w:r>
+      <w:r>
+        <w:rPr>
+          <w:u w:val="single"/>
+        </w:rPr>
+        <w:tab/>
+      </w:r>
+      <w:r>
+        <w:rPr>
+          <w:u w:val="single"/>
+        </w:rPr>
+        <w:tab/>
+      </w:r>
+      <w:r>
+        <w:rPr>
+          <w:u w:val="single"/>
+        </w:rPr>
+        <w:tab/>
+      </w:r>
+      <w:r>
+        <w:rPr>
+          <w:u w:val="single"/>
+        </w:rPr>
+        <w:tab/>
+      </w:r>
+      <w:r>
+        <w:rPr>
+          <w:u w:val="single"/>
+        </w:rPr>
+        <w:tab/>
+      </w:r>
+      <w:r>
+        <w:rPr>
+          <w:u w:val="single"/>
+        </w:rPr>
+        <w:tab/>
+      </w:r>
+      <w:r>
+        <w:rPr>
+          <w:u w:val="single"/>
+        </w:rPr>
+        <w:tab/>
+      </w:r>
+      <w:r>
+        <w:rPr>
+          <w:u w:val="single"/>
+        </w:rPr>
+        <w:tab/>
+      </w:r>
+      <w:r>
+        <w:rPr>
+          <w:u w:val="single"/>
+        </w:rPr>
+        <w:tab/>
+      </w:r>
+      <w:r>
+        <w:rPr>
+          <w:u w:val="single"/>
+        </w:rPr>
+        <w:tab/>
+      </w:r>
+      <w:r>
+        <w:rPr>
+          <w:u w:val="single"/>
+        </w:rPr>
+        <w:tab/>
+      </w:r>
+    </w:p>
+    <w:p>
+      <w:pPr>
+        <w:pStyle w:val="Rubrik1"/>
+        <w:rPr>
           <w:sz w:val="26"/>
           <w:szCs w:val="26"/>
         </w:rPr>
@@ -1192,13 +1657,13 @@
       <w:r>
         <w:br w:type="page"/>
       </w:r>
-    </w:p>
-    <w:p>
-      <w:pPr>
-        <w:pStyle w:val="Rubrik2"/>
-      </w:pPr>
       <w:bookmarkStart w:id="0" w:name="_GoBack"/>
       <w:bookmarkEnd w:id="0"/>
+    </w:p>
+    <w:p>
+      <w:pPr>
+        <w:pStyle w:val="Rubrik2"/>
+      </w:pPr>
       <w:r>
         <w:lastRenderedPageBreak/>
         <w:t>Automated unit tests</w:t>
@@ -1599,6 +2064,291 @@
     </w:lvl>
   </w:abstractNum>
   <w:abstractNum w:abstractNumId="1" w15:restartNumberingAfterBreak="0">
+    <w:nsid w:val="1184159E"/>
+    <w:multiLevelType w:val="hybridMultilevel"/>
+    <w:tmpl w:val="FE9096AE"/>
+    <w:lvl w:ilvl="0" w:tplc="03A2C258">
+      <w:start w:val="1"/>
+      <w:numFmt w:val="bullet"/>
+      <w:lvlText w:val=""/>
+      <w:lvlJc w:val="left"/>
+      <w:pPr>
+        <w:ind w:left="720" w:hanging="360"/>
+      </w:pPr>
+      <w:rPr>
+        <w:rFonts w:ascii="Wingdings" w:hAnsi="Wingdings" w:hint="default"/>
+      </w:rPr>
+    </w:lvl>
+    <w:lvl w:ilvl="1" w:tplc="08090003" w:tentative="1">
+      <w:start w:val="1"/>
+      <w:numFmt w:val="bullet"/>
+      <w:lvlText w:val="o"/>
+      <w:lvlJc w:val="left"/>
+      <w:pPr>
+        <w:ind w:left="1440" w:hanging="360"/>
+      </w:pPr>
+      <w:rPr>
+        <w:rFonts w:ascii="Courier New" w:hAnsi="Courier New" w:cs="Courier New" w:hint="default"/>
+      </w:rPr>
+    </w:lvl>
+    <w:lvl w:ilvl="2" w:tplc="08090005" w:tentative="1">
+      <w:start w:val="1"/>
+      <w:numFmt w:val="bullet"/>
+      <w:lvlText w:val=""/>
+      <w:lvlJc w:val="left"/>
+      <w:pPr>
+        <w:ind w:left="2160" w:hanging="360"/>
+      </w:pPr>
+      <w:rPr>
+        <w:rFonts w:ascii="Wingdings" w:hAnsi="Wingdings" w:hint="default"/>
+      </w:rPr>
+    </w:lvl>
+    <w:lvl w:ilvl="3" w:tplc="08090001" w:tentative="1">
+      <w:start w:val="1"/>
+      <w:numFmt w:val="bullet"/>
+      <w:lvlText w:val=""/>
+      <w:lvlJc w:val="left"/>
+      <w:pPr>
+        <w:ind w:left="2880" w:hanging="360"/>
+      </w:pPr>
+      <w:rPr>
+        <w:rFonts w:ascii="Symbol" w:hAnsi="Symbol" w:hint="default"/>
+      </w:rPr>
+    </w:lvl>
+    <w:lvl w:ilvl="4" w:tplc="08090003" w:tentative="1">
+      <w:start w:val="1"/>
+      <w:numFmt w:val="bullet"/>
+      <w:lvlText w:val="o"/>
+      <w:lvlJc w:val="left"/>
+      <w:pPr>
+        <w:ind w:left="3600" w:hanging="360"/>
+      </w:pPr>
+      <w:rPr>
+        <w:rFonts w:ascii="Courier New" w:hAnsi="Courier New" w:cs="Courier New" w:hint="default"/>
+      </w:rPr>
+    </w:lvl>
+    <w:lvl w:ilvl="5" w:tplc="08090005" w:tentative="1">
+      <w:start w:val="1"/>
+      <w:numFmt w:val="bullet"/>
+      <w:lvlText w:val=""/>
+      <w:lvlJc w:val="left"/>
+      <w:pPr>
+        <w:ind w:left="4320" w:hanging="360"/>
+      </w:pPr>
+      <w:rPr>
+        <w:rFonts w:ascii="Wingdings" w:hAnsi="Wingdings" w:hint="default"/>
+      </w:rPr>
+    </w:lvl>
+    <w:lvl w:ilvl="6" w:tplc="08090001" w:tentative="1">
+      <w:start w:val="1"/>
+      <w:numFmt w:val="bullet"/>
+      <w:lvlText w:val=""/>
+      <w:lvlJc w:val="left"/>
+      <w:pPr>
+        <w:ind w:left="5040" w:hanging="360"/>
+      </w:pPr>
+      <w:rPr>
+        <w:rFonts w:ascii="Symbol" w:hAnsi="Symbol" w:hint="default"/>
+      </w:rPr>
+    </w:lvl>
+    <w:lvl w:ilvl="7" w:tplc="08090003" w:tentative="1">
+      <w:start w:val="1"/>
+      <w:numFmt w:val="bullet"/>
+      <w:lvlText w:val="o"/>
+      <w:lvlJc w:val="left"/>
+      <w:pPr>
+        <w:ind w:left="5760" w:hanging="360"/>
+      </w:pPr>
+      <w:rPr>
+        <w:rFonts w:ascii="Courier New" w:hAnsi="Courier New" w:cs="Courier New" w:hint="default"/>
+      </w:rPr>
+    </w:lvl>
+    <w:lvl w:ilvl="8" w:tplc="08090005" w:tentative="1">
+      <w:start w:val="1"/>
+      <w:numFmt w:val="bullet"/>
+      <w:lvlText w:val=""/>
+      <w:lvlJc w:val="left"/>
+      <w:pPr>
+        <w:ind w:left="6480" w:hanging="360"/>
+      </w:pPr>
+      <w:rPr>
+        <w:rFonts w:ascii="Wingdings" w:hAnsi="Wingdings" w:hint="default"/>
+      </w:rPr>
+    </w:lvl>
+  </w:abstractNum>
+  <w:abstractNum w:abstractNumId="2" w15:restartNumberingAfterBreak="0">
+    <w:nsid w:val="2E4250DB"/>
+    <w:multiLevelType w:val="hybridMultilevel"/>
+    <w:tmpl w:val="30C68B26"/>
+    <w:lvl w:ilvl="0" w:tplc="0809000F">
+      <w:start w:val="1"/>
+      <w:numFmt w:val="decimal"/>
+      <w:lvlText w:val="%1."/>
+      <w:lvlJc w:val="left"/>
+      <w:pPr>
+        <w:ind w:left="720" w:hanging="360"/>
+      </w:pPr>
+    </w:lvl>
+    <w:lvl w:ilvl="1" w:tplc="08090019" w:tentative="1">
+      <w:start w:val="1"/>
+      <w:numFmt w:val="lowerLetter"/>
+      <w:lvlText w:val="%2."/>
+      <w:lvlJc w:val="left"/>
+      <w:pPr>
+        <w:ind w:left="1440" w:hanging="360"/>
+      </w:pPr>
+    </w:lvl>
+    <w:lvl w:ilvl="2" w:tplc="0809001B" w:tentative="1">
+      <w:start w:val="1"/>
+      <w:numFmt w:val="lowerRoman"/>
+      <w:lvlText w:val="%3."/>
+      <w:lvlJc w:val="right"/>
+      <w:pPr>
+        <w:ind w:left="2160" w:hanging="180"/>
+      </w:pPr>
+    </w:lvl>
+    <w:lvl w:ilvl="3" w:tplc="0809000F" w:tentative="1">
+      <w:start w:val="1"/>
+      <w:numFmt w:val="decimal"/>
+      <w:lvlText w:val="%4."/>
+      <w:lvlJc w:val="left"/>
+      <w:pPr>
+        <w:ind w:left="2880" w:hanging="360"/>
+      </w:pPr>
+    </w:lvl>
+    <w:lvl w:ilvl="4" w:tplc="08090019" w:tentative="1">
+      <w:start w:val="1"/>
+      <w:numFmt w:val="lowerLetter"/>
+      <w:lvlText w:val="%5."/>
+      <w:lvlJc w:val="left"/>
+      <w:pPr>
+        <w:ind w:left="3600" w:hanging="360"/>
+      </w:pPr>
+    </w:lvl>
+    <w:lvl w:ilvl="5" w:tplc="0809001B" w:tentative="1">
+      <w:start w:val="1"/>
+      <w:numFmt w:val="lowerRoman"/>
+      <w:lvlText w:val="%6."/>
+      <w:lvlJc w:val="right"/>
+      <w:pPr>
+        <w:ind w:left="4320" w:hanging="180"/>
+      </w:pPr>
+    </w:lvl>
+    <w:lvl w:ilvl="6" w:tplc="0809000F" w:tentative="1">
+      <w:start w:val="1"/>
+      <w:numFmt w:val="decimal"/>
+      <w:lvlText w:val="%7."/>
+      <w:lvlJc w:val="left"/>
+      <w:pPr>
+        <w:ind w:left="5040" w:hanging="360"/>
+      </w:pPr>
+    </w:lvl>
+    <w:lvl w:ilvl="7" w:tplc="08090019" w:tentative="1">
+      <w:start w:val="1"/>
+      <w:numFmt w:val="lowerLetter"/>
+      <w:lvlText w:val="%8."/>
+      <w:lvlJc w:val="left"/>
+      <w:pPr>
+        <w:ind w:left="5760" w:hanging="360"/>
+      </w:pPr>
+    </w:lvl>
+    <w:lvl w:ilvl="8" w:tplc="0809001B" w:tentative="1">
+      <w:start w:val="1"/>
+      <w:numFmt w:val="lowerRoman"/>
+      <w:lvlText w:val="%9."/>
+      <w:lvlJc w:val="right"/>
+      <w:pPr>
+        <w:ind w:left="6480" w:hanging="180"/>
+      </w:pPr>
+    </w:lvl>
+  </w:abstractNum>
+  <w:abstractNum w:abstractNumId="3" w15:restartNumberingAfterBreak="0">
+    <w:nsid w:val="302E1B0B"/>
+    <w:multiLevelType w:val="hybridMultilevel"/>
+    <w:tmpl w:val="47A4EF42"/>
+    <w:lvl w:ilvl="0" w:tplc="0809000F">
+      <w:start w:val="1"/>
+      <w:numFmt w:val="decimal"/>
+      <w:lvlText w:val="%1."/>
+      <w:lvlJc w:val="left"/>
+      <w:pPr>
+        <w:ind w:left="765" w:hanging="360"/>
+      </w:pPr>
+    </w:lvl>
+    <w:lvl w:ilvl="1" w:tplc="08090019" w:tentative="1">
+      <w:start w:val="1"/>
+      <w:numFmt w:val="lowerLetter"/>
+      <w:lvlText w:val="%2."/>
+      <w:lvlJc w:val="left"/>
+      <w:pPr>
+        <w:ind w:left="1485" w:hanging="360"/>
+      </w:pPr>
+    </w:lvl>
+    <w:lvl w:ilvl="2" w:tplc="0809001B" w:tentative="1">
+      <w:start w:val="1"/>
+      <w:numFmt w:val="lowerRoman"/>
+      <w:lvlText w:val="%3."/>
+      <w:lvlJc w:val="right"/>
+      <w:pPr>
+        <w:ind w:left="2205" w:hanging="180"/>
+      </w:pPr>
+    </w:lvl>
+    <w:lvl w:ilvl="3" w:tplc="0809000F" w:tentative="1">
+      <w:start w:val="1"/>
+      <w:numFmt w:val="decimal"/>
+      <w:lvlText w:val="%4."/>
+      <w:lvlJc w:val="left"/>
+      <w:pPr>
+        <w:ind w:left="2925" w:hanging="360"/>
+      </w:pPr>
+    </w:lvl>
+    <w:lvl w:ilvl="4" w:tplc="08090019" w:tentative="1">
+      <w:start w:val="1"/>
+      <w:numFmt w:val="lowerLetter"/>
+      <w:lvlText w:val="%5."/>
+      <w:lvlJc w:val="left"/>
+      <w:pPr>
+        <w:ind w:left="3645" w:hanging="360"/>
+      </w:pPr>
+    </w:lvl>
+    <w:lvl w:ilvl="5" w:tplc="0809001B" w:tentative="1">
+      <w:start w:val="1"/>
+      <w:numFmt w:val="lowerRoman"/>
+      <w:lvlText w:val="%6."/>
+      <w:lvlJc w:val="right"/>
+      <w:pPr>
+        <w:ind w:left="4365" w:hanging="180"/>
+      </w:pPr>
+    </w:lvl>
+    <w:lvl w:ilvl="6" w:tplc="0809000F" w:tentative="1">
+      <w:start w:val="1"/>
+      <w:numFmt w:val="decimal"/>
+      <w:lvlText w:val="%7."/>
+      <w:lvlJc w:val="left"/>
+      <w:pPr>
+        <w:ind w:left="5085" w:hanging="360"/>
+      </w:pPr>
+    </w:lvl>
+    <w:lvl w:ilvl="7" w:tplc="08090019" w:tentative="1">
+      <w:start w:val="1"/>
+      <w:numFmt w:val="lowerLetter"/>
+      <w:lvlText w:val="%8."/>
+      <w:lvlJc w:val="left"/>
+      <w:pPr>
+        <w:ind w:left="5805" w:hanging="360"/>
+      </w:pPr>
+    </w:lvl>
+    <w:lvl w:ilvl="8" w:tplc="0809001B" w:tentative="1">
+      <w:start w:val="1"/>
+      <w:numFmt w:val="lowerRoman"/>
+      <w:lvlText w:val="%9."/>
+      <w:lvlJc w:val="right"/>
+      <w:pPr>
+        <w:ind w:left="6525" w:hanging="180"/>
+      </w:pPr>
+    </w:lvl>
+  </w:abstractNum>
+  <w:abstractNum w:abstractNumId="4" w15:restartNumberingAfterBreak="0">
     <w:nsid w:val="51D80CEA"/>
     <w:multiLevelType w:val="hybridMultilevel"/>
     <w:tmpl w:val="47A4EF42"/>
@@ -1685,10 +2435,19 @@
     </w:lvl>
   </w:abstractNum>
   <w:num w:numId="1">
-    <w:abstractNumId w:val="1"/>
+    <w:abstractNumId w:val="4"/>
   </w:num>
   <w:num w:numId="2">
     <w:abstractNumId w:val="0"/>
+  </w:num>
+  <w:num w:numId="3">
+    <w:abstractNumId w:val="1"/>
+  </w:num>
+  <w:num w:numId="4">
+    <w:abstractNumId w:val="3"/>
+  </w:num>
+  <w:num w:numId="5">
+    <w:abstractNumId w:val="2"/>
   </w:num>
 </w:numbering>
 </file>

</xml_diff>